<commit_message>
add staff to EDITING_REQUIREMENT and to CONTRACT, edit the docs_db.docx
</commit_message>
<xml_diff>
--- a/database/docs_db.docx
+++ b/database/docs_db.docx
@@ -9,8 +9,8 @@
       <w:r>
         <w:drawing>
           <wp:inline distT="0" distB="0" distL="114300" distR="114300">
-            <wp:extent cx="5938520" cy="2923540"/>
-            <wp:effectExtent l="0" t="0" r="5080" b="2540"/>
+            <wp:extent cx="5942965" cy="2992120"/>
+            <wp:effectExtent l="0" t="0" r="635" b="10160"/>
             <wp:docPr id="1" name="Picture 1"/>
             <wp:cNvGraphicFramePr>
               <a:graphicFrameLocks xmlns:a="http://schemas.openxmlformats.org/drawingml/2006/main" noChangeAspect="1"/>
@@ -33,7 +33,7 @@
                   <pic:spPr>
                     <a:xfrm>
                       <a:off x="0" y="0"/>
-                      <a:ext cx="5938520" cy="2923540"/>
+                      <a:ext cx="5942965" cy="2992120"/>
                     </a:xfrm>
                     <a:prstGeom prst="rect">
                       <a:avLst/>
@@ -49,6 +49,8 @@
           </wp:inline>
         </w:drawing>
       </w:r>
+      <w:bookmarkStart w:id="0" w:name="_GoBack"/>
+      <w:bookmarkEnd w:id="0"/>
     </w:p>
     <w:p>
       <w:pPr>
@@ -215,6 +217,42 @@
           <w:szCs w:val="26"/>
         </w:rPr>
         <w:t>: quận</w:t>
+      </w:r>
+    </w:p>
+    <w:p>
+      <w:pPr>
+        <w:pStyle w:val="6"/>
+        <w:numPr>
+          <w:ilvl w:val="0"/>
+          <w:numId w:val="2"/>
+        </w:numPr>
+        <w:jc w:val="both"/>
+        <w:rPr>
+          <w:rFonts w:ascii="Times New Roman" w:hAnsi="Times New Roman" w:cs="Times New Roman"/>
+          <w:sz w:val="26"/>
+          <w:szCs w:val="26"/>
+        </w:rPr>
+      </w:pPr>
+      <w:r>
+        <w:rPr>
+          <w:rFonts w:hint="default" w:ascii="Times New Roman" w:hAnsi="Times New Roman" w:cs="Times New Roman"/>
+          <w:i/>
+          <w:iCs/>
+          <w:color w:val="FF0000"/>
+          <w:sz w:val="26"/>
+          <w:szCs w:val="26"/>
+          <w:lang w:val="en-US"/>
+        </w:rPr>
+        <w:t>province</w:t>
+      </w:r>
+      <w:r>
+        <w:rPr>
+          <w:rFonts w:hint="default" w:ascii="Times New Roman" w:hAnsi="Times New Roman" w:cs="Times New Roman"/>
+          <w:sz w:val="26"/>
+          <w:szCs w:val="26"/>
+          <w:lang w:val="en-US"/>
+        </w:rPr>
+        <w:t>: tỉnh/thành</w:t>
       </w:r>
     </w:p>
     <w:p>
@@ -877,6 +915,60 @@
       </w:pPr>
       <w:r>
         <w:rPr>
+          <w:rFonts w:hint="default" w:ascii="Times New Roman" w:hAnsi="Times New Roman" w:cs="Times New Roman"/>
+          <w:b/>
+          <w:bCs/>
+          <w:i/>
+          <w:iCs/>
+          <w:color w:val="FF0000"/>
+          <w:sz w:val="26"/>
+          <w:szCs w:val="26"/>
+          <w:lang w:val="en-US"/>
+        </w:rPr>
+        <w:t>staff</w:t>
+      </w:r>
+      <w:r>
+        <w:rPr>
+          <w:rFonts w:hint="default" w:ascii="Times New Roman" w:hAnsi="Times New Roman" w:cs="Times New Roman"/>
+          <w:sz w:val="26"/>
+          <w:szCs w:val="26"/>
+          <w:lang w:val="en-US"/>
+        </w:rPr>
+        <w:t xml:space="preserve">: cán bộ làm hợp đồng </w:t>
+      </w:r>
+      <w:r>
+        <w:rPr>
+          <w:rFonts w:ascii="Times New Roman" w:hAnsi="Times New Roman" w:cs="Times New Roman"/>
+          <w:sz w:val="26"/>
+          <w:szCs w:val="26"/>
+        </w:rPr>
+        <w:sym w:font="Wingdings" w:char="F0E0"/>
+      </w:r>
+      <w:r>
+        <w:rPr>
+          <w:rFonts w:hint="default" w:ascii="Times New Roman" w:hAnsi="Times New Roman" w:cs="Times New Roman"/>
+          <w:sz w:val="26"/>
+          <w:szCs w:val="26"/>
+          <w:lang w:val="en-US"/>
+        </w:rPr>
+        <w:t xml:space="preserve"> STAFF</w:t>
+      </w:r>
+    </w:p>
+    <w:p>
+      <w:pPr>
+        <w:pStyle w:val="6"/>
+        <w:numPr>
+          <w:ilvl w:val="0"/>
+          <w:numId w:val="4"/>
+        </w:numPr>
+        <w:rPr>
+          <w:rFonts w:ascii="Times New Roman" w:hAnsi="Times New Roman" w:cs="Times New Roman"/>
+          <w:sz w:val="26"/>
+          <w:szCs w:val="26"/>
+        </w:rPr>
+      </w:pPr>
+      <w:r>
+        <w:rPr>
           <w:rFonts w:ascii="Times New Roman" w:hAnsi="Times New Roman" w:cs="Times New Roman"/>
           <w:b/>
           <w:bCs/>
@@ -1046,8 +1138,6 @@
         </w:rPr>
         <w:sym w:font="Wingdings" w:char="F0E0"/>
       </w:r>
-      <w:bookmarkStart w:id="0" w:name="_GoBack"/>
-      <w:bookmarkEnd w:id="0"/>
       <w:r>
         <w:rPr>
           <w:rFonts w:ascii="Times New Roman" w:hAnsi="Times New Roman" w:cs="Times New Roman"/>
@@ -1860,6 +1950,41 @@
       </w:pPr>
       <w:r>
         <w:rPr>
+          <w:rFonts w:hint="default" w:ascii="Times New Roman" w:hAnsi="Times New Roman" w:cs="Times New Roman"/>
+          <w:i/>
+          <w:iCs/>
+          <w:color w:val="FF0000"/>
+          <w:sz w:val="26"/>
+          <w:szCs w:val="26"/>
+          <w:lang w:val="en-US"/>
+        </w:rPr>
+        <w:t>device_id</w:t>
+      </w:r>
+      <w:r>
+        <w:rPr>
+          <w:rFonts w:hint="default" w:ascii="Times New Roman" w:hAnsi="Times New Roman" w:cs="Times New Roman"/>
+          <w:sz w:val="26"/>
+          <w:szCs w:val="26"/>
+          <w:lang w:val="en-US"/>
+        </w:rPr>
+        <w:t>: địa chỉ của thiết bị người dân thực hiện báo cáo</w:t>
+      </w:r>
+    </w:p>
+    <w:p>
+      <w:pPr>
+        <w:pStyle w:val="6"/>
+        <w:numPr>
+          <w:ilvl w:val="0"/>
+          <w:numId w:val="8"/>
+        </w:numPr>
+        <w:rPr>
+          <w:rFonts w:ascii="Times New Roman" w:hAnsi="Times New Roman" w:cs="Times New Roman"/>
+          <w:sz w:val="26"/>
+          <w:szCs w:val="26"/>
+        </w:rPr>
+      </w:pPr>
+      <w:r>
+        <w:rPr>
           <w:rFonts w:ascii="Times New Roman" w:hAnsi="Times New Roman" w:cs="Times New Roman"/>
           <w:i/>
           <w:iCs/>
@@ -2117,6 +2242,60 @@
           <w:lang w:val="en-US"/>
         </w:rPr>
         <w:t xml:space="preserve">: trạng thái xử lý (Đã gửi, Đang xử lý, Đã xử lý) </w:t>
+      </w:r>
+    </w:p>
+    <w:p>
+      <w:pPr>
+        <w:pStyle w:val="6"/>
+        <w:numPr>
+          <w:ilvl w:val="0"/>
+          <w:numId w:val="4"/>
+        </w:numPr>
+        <w:rPr>
+          <w:rFonts w:ascii="Times New Roman" w:hAnsi="Times New Roman" w:cs="Times New Roman"/>
+          <w:sz w:val="26"/>
+          <w:szCs w:val="26"/>
+        </w:rPr>
+      </w:pPr>
+      <w:r>
+        <w:rPr>
+          <w:rFonts w:hint="default" w:ascii="Times New Roman" w:hAnsi="Times New Roman" w:cs="Times New Roman"/>
+          <w:b/>
+          <w:bCs/>
+          <w:i/>
+          <w:iCs/>
+          <w:color w:val="FF0000"/>
+          <w:sz w:val="26"/>
+          <w:szCs w:val="26"/>
+          <w:lang w:val="en-US"/>
+        </w:rPr>
+        <w:t>staff</w:t>
+      </w:r>
+      <w:r>
+        <w:rPr>
+          <w:rFonts w:hint="default" w:ascii="Times New Roman" w:hAnsi="Times New Roman" w:cs="Times New Roman"/>
+          <w:sz w:val="26"/>
+          <w:szCs w:val="26"/>
+          <w:lang w:val="en-US"/>
+        </w:rPr>
+        <w:t xml:space="preserve">: cán bộ làm hợp đồng </w:t>
+      </w:r>
+      <w:r>
+        <w:rPr>
+          <w:rFonts w:ascii="Times New Roman" w:hAnsi="Times New Roman" w:cs="Times New Roman"/>
+          <w:sz w:val="26"/>
+          <w:szCs w:val="26"/>
+        </w:rPr>
+        <w:sym w:font="Wingdings" w:char="F0E0"/>
+      </w:r>
+      <w:r>
+        <w:rPr>
+          <w:rFonts w:hint="default" w:ascii="Times New Roman" w:hAnsi="Times New Roman" w:cs="Times New Roman"/>
+          <w:sz w:val="26"/>
+          <w:szCs w:val="26"/>
+          <w:lang w:val="en-US"/>
+        </w:rPr>
+        <w:t xml:space="preserve"> STAFF</w:t>
       </w:r>
     </w:p>
     <w:p>

</xml_diff>

<commit_message>
add ads_position and ads_panel to REPORT
</commit_message>
<xml_diff>
--- a/database/docs_db.docx
+++ b/database/docs_db.docx
@@ -9,8 +9,8 @@
       <w:r>
         <w:drawing>
           <wp:inline distT="0" distB="0" distL="114300" distR="114300">
-            <wp:extent cx="5942965" cy="2992120"/>
-            <wp:effectExtent l="0" t="0" r="635" b="10160"/>
+            <wp:extent cx="5939790" cy="2978150"/>
+            <wp:effectExtent l="0" t="0" r="3810" b="8890"/>
             <wp:docPr id="1" name="Picture 1"/>
             <wp:cNvGraphicFramePr>
               <a:graphicFrameLocks xmlns:a="http://schemas.openxmlformats.org/drawingml/2006/main" noChangeAspect="1"/>
@@ -33,7 +33,7 @@
                   <pic:spPr>
                     <a:xfrm>
                       <a:off x="0" y="0"/>
-                      <a:ext cx="5942965" cy="2992120"/>
+                      <a:ext cx="5939790" cy="2978150"/>
                     </a:xfrm>
                     <a:prstGeom prst="rect">
                       <a:avLst/>
@@ -49,8 +49,6 @@
           </wp:inline>
         </w:drawing>
       </w:r>
-      <w:bookmarkStart w:id="0" w:name="_GoBack"/>
-      <w:bookmarkEnd w:id="0"/>
     </w:p>
     <w:p>
       <w:pPr>
@@ -150,6 +148,8 @@
         </w:rPr>
         <w:t>: vị trí của cột quảng cáo</w:t>
       </w:r>
+      <w:bookmarkStart w:id="0" w:name="_GoBack"/>
+      <w:bookmarkEnd w:id="0"/>
     </w:p>
     <w:p>
       <w:pPr>
@@ -371,6 +371,211 @@
           <w:shd w:val="clear" w:color="auto" w:fill="FFFFFF"/>
         </w:rPr>
         <w:t>: điểm đặt đã quy hoạch chưa (Rồi, Đang, Chưa)</w:t>
+      </w:r>
+    </w:p>
+    <w:p>
+      <w:pPr>
+        <w:pStyle w:val="6"/>
+        <w:numPr>
+          <w:ilvl w:val="0"/>
+          <w:numId w:val="2"/>
+        </w:numPr>
+        <w:jc w:val="both"/>
+        <w:rPr>
+          <w:rFonts w:ascii="Times New Roman" w:hAnsi="Times New Roman" w:cs="Times New Roman"/>
+          <w:sz w:val="26"/>
+          <w:szCs w:val="26"/>
+        </w:rPr>
+      </w:pPr>
+      <w:r>
+        <w:rPr>
+          <w:rFonts w:hint="default" w:ascii="Times New Roman" w:hAnsi="Times New Roman" w:cs="Times New Roman"/>
+          <w:i/>
+          <w:iCs/>
+          <w:color w:val="FF0000"/>
+          <w:spacing w:val="5"/>
+          <w:sz w:val="26"/>
+          <w:szCs w:val="26"/>
+          <w:shd w:val="clear" w:color="auto" w:fill="FFFFFF"/>
+          <w:lang w:val="en-US"/>
+        </w:rPr>
+        <w:t>photo</w:t>
+      </w:r>
+      <w:r>
+        <w:rPr>
+          <w:rFonts w:hint="default" w:ascii="Times New Roman" w:hAnsi="Times New Roman" w:cs="Times New Roman"/>
+          <w:color w:val="333333"/>
+          <w:spacing w:val="5"/>
+          <w:sz w:val="26"/>
+          <w:szCs w:val="26"/>
+          <w:shd w:val="clear" w:color="auto" w:fill="FFFFFF"/>
+          <w:lang w:val="en-US"/>
+        </w:rPr>
+        <w:t>: ảnh địa điểm đó</w:t>
+      </w:r>
+    </w:p>
+    <w:p>
+      <w:pPr>
+        <w:pStyle w:val="6"/>
+        <w:numPr>
+          <w:ilvl w:val="0"/>
+          <w:numId w:val="2"/>
+        </w:numPr>
+        <w:jc w:val="both"/>
+        <w:rPr>
+          <w:rFonts w:ascii="Times New Roman" w:hAnsi="Times New Roman" w:cs="Times New Roman"/>
+          <w:sz w:val="26"/>
+          <w:szCs w:val="26"/>
+        </w:rPr>
+      </w:pPr>
+      <w:r>
+        <w:rPr>
+          <w:rFonts w:hint="default" w:ascii="Times New Roman" w:hAnsi="Times New Roman" w:cs="Times New Roman"/>
+          <w:i/>
+          <w:iCs/>
+          <w:color w:val="FF0000"/>
+          <w:spacing w:val="5"/>
+          <w:sz w:val="26"/>
+          <w:szCs w:val="26"/>
+          <w:shd w:val="clear" w:color="auto" w:fill="FFFFFF"/>
+          <w:lang w:val="en-US"/>
+        </w:rPr>
+        <w:t>place_id</w:t>
+      </w:r>
+      <w:r>
+        <w:rPr>
+          <w:rFonts w:hint="default" w:ascii="Times New Roman" w:hAnsi="Times New Roman" w:cs="Times New Roman"/>
+          <w:color w:val="333333"/>
+          <w:spacing w:val="5"/>
+          <w:sz w:val="26"/>
+          <w:szCs w:val="26"/>
+          <w:shd w:val="clear" w:color="auto" w:fill="FFFFFF"/>
+          <w:lang w:val="en-US"/>
+        </w:rPr>
+        <w:t>: mã vị trí</w:t>
+      </w:r>
+    </w:p>
+    <w:p>
+      <w:pPr>
+        <w:pStyle w:val="6"/>
+        <w:numPr>
+          <w:ilvl w:val="0"/>
+          <w:numId w:val="2"/>
+        </w:numPr>
+        <w:jc w:val="both"/>
+        <w:rPr>
+          <w:rFonts w:ascii="Times New Roman" w:hAnsi="Times New Roman" w:cs="Times New Roman"/>
+          <w:sz w:val="26"/>
+          <w:szCs w:val="26"/>
+        </w:rPr>
+      </w:pPr>
+      <w:r>
+        <w:rPr>
+          <w:rFonts w:hint="default" w:ascii="Times New Roman" w:hAnsi="Times New Roman" w:cs="Times New Roman"/>
+          <w:i/>
+          <w:iCs/>
+          <w:color w:val="FF0000"/>
+          <w:spacing w:val="5"/>
+          <w:sz w:val="26"/>
+          <w:szCs w:val="26"/>
+          <w:shd w:val="clear" w:color="auto" w:fill="FFFFFF"/>
+          <w:lang w:val="en-US"/>
+        </w:rPr>
+        <w:t>latitude</w:t>
+      </w:r>
+      <w:r>
+        <w:rPr>
+          <w:rFonts w:hint="default" w:ascii="Times New Roman" w:hAnsi="Times New Roman" w:cs="Times New Roman"/>
+          <w:color w:val="333333"/>
+          <w:spacing w:val="5"/>
+          <w:sz w:val="26"/>
+          <w:szCs w:val="26"/>
+          <w:shd w:val="clear" w:color="auto" w:fill="FFFFFF"/>
+          <w:lang w:val="en-US"/>
+        </w:rPr>
+        <w:t>: kinh độ</w:t>
+      </w:r>
+    </w:p>
+    <w:p>
+      <w:pPr>
+        <w:pStyle w:val="6"/>
+        <w:numPr>
+          <w:ilvl w:val="0"/>
+          <w:numId w:val="2"/>
+        </w:numPr>
+        <w:jc w:val="both"/>
+        <w:rPr>
+          <w:rFonts w:ascii="Times New Roman" w:hAnsi="Times New Roman" w:cs="Times New Roman"/>
+          <w:sz w:val="26"/>
+          <w:szCs w:val="26"/>
+        </w:rPr>
+      </w:pPr>
+      <w:r>
+        <w:rPr>
+          <w:rFonts w:hint="default" w:ascii="Times New Roman" w:hAnsi="Times New Roman" w:cs="Times New Roman"/>
+          <w:i/>
+          <w:iCs/>
+          <w:color w:val="FF0000"/>
+          <w:spacing w:val="5"/>
+          <w:sz w:val="26"/>
+          <w:szCs w:val="26"/>
+          <w:shd w:val="clear" w:color="auto" w:fill="FFFFFF"/>
+          <w:lang w:val="en-US"/>
+        </w:rPr>
+        <w:t>longitude</w:t>
+      </w:r>
+      <w:r>
+        <w:rPr>
+          <w:rFonts w:hint="default" w:ascii="Times New Roman" w:hAnsi="Times New Roman" w:cs="Times New Roman"/>
+          <w:color w:val="333333"/>
+          <w:spacing w:val="5"/>
+          <w:sz w:val="26"/>
+          <w:szCs w:val="26"/>
+          <w:shd w:val="clear" w:color="auto" w:fill="FFFFFF"/>
+          <w:lang w:val="en-US"/>
+        </w:rPr>
+        <w:t>: vĩ độ</w:t>
+      </w:r>
+    </w:p>
+    <w:p>
+      <w:pPr>
+        <w:pStyle w:val="6"/>
+        <w:numPr>
+          <w:ilvl w:val="0"/>
+          <w:numId w:val="2"/>
+        </w:numPr>
+        <w:jc w:val="both"/>
+        <w:rPr>
+          <w:rFonts w:ascii="Times New Roman" w:hAnsi="Times New Roman" w:cs="Times New Roman"/>
+          <w:sz w:val="26"/>
+          <w:szCs w:val="26"/>
+        </w:rPr>
+      </w:pPr>
+      <w:r>
+        <w:rPr>
+          <w:rFonts w:hint="default" w:ascii="Times New Roman" w:hAnsi="Times New Roman" w:cs="Times New Roman"/>
+          <w:i/>
+          <w:iCs/>
+          <w:color w:val="FF0000"/>
+          <w:spacing w:val="5"/>
+          <w:sz w:val="26"/>
+          <w:szCs w:val="26"/>
+          <w:shd w:val="clear" w:color="auto" w:fill="FFFFFF"/>
+          <w:lang w:val="en-US"/>
+        </w:rPr>
+        <w:t>is_active</w:t>
+      </w:r>
+      <w:r>
+        <w:rPr>
+          <w:rFonts w:hint="default" w:ascii="Times New Roman" w:hAnsi="Times New Roman" w:cs="Times New Roman"/>
+          <w:color w:val="333333"/>
+          <w:spacing w:val="5"/>
+          <w:sz w:val="26"/>
+          <w:szCs w:val="26"/>
+          <w:shd w:val="clear" w:color="auto" w:fill="FFFFFF"/>
+          <w:lang w:val="en-US"/>
+        </w:rPr>
+        <w:t>: còn được sử dụng không ?</w:t>
       </w:r>
     </w:p>
     <w:p>
@@ -2044,6 +2249,80 @@
           <w:shd w:val="clear" w:color="auto" w:fill="FFFFFF"/>
         </w:rPr>
         <w:t>: ảnh minh chứng 2</w:t>
+      </w:r>
+    </w:p>
+    <w:p>
+      <w:pPr>
+        <w:pStyle w:val="6"/>
+        <w:numPr>
+          <w:ilvl w:val="0"/>
+          <w:numId w:val="8"/>
+        </w:numPr>
+        <w:rPr>
+          <w:rFonts w:ascii="Times New Roman" w:hAnsi="Times New Roman" w:cs="Times New Roman"/>
+          <w:sz w:val="26"/>
+          <w:szCs w:val="26"/>
+        </w:rPr>
+      </w:pPr>
+      <w:r>
+        <w:rPr>
+          <w:rFonts w:hint="default" w:ascii="Times New Roman" w:hAnsi="Times New Roman" w:cs="Times New Roman"/>
+          <w:b/>
+          <w:bCs/>
+          <w:i/>
+          <w:iCs/>
+          <w:color w:val="FF0000"/>
+          <w:sz w:val="26"/>
+          <w:szCs w:val="26"/>
+          <w:lang w:val="en-US"/>
+        </w:rPr>
+        <w:t>ads_position_id</w:t>
+      </w:r>
+      <w:r>
+        <w:rPr>
+          <w:rFonts w:hint="default" w:ascii="Times New Roman" w:hAnsi="Times New Roman" w:cs="Times New Roman"/>
+          <w:sz w:val="26"/>
+          <w:szCs w:val="26"/>
+          <w:lang w:val="en-US"/>
+        </w:rPr>
+        <w:t>: liên đới đến vị trí quảng cáo nào</w:t>
+      </w:r>
+    </w:p>
+    <w:p>
+      <w:pPr>
+        <w:pStyle w:val="6"/>
+        <w:numPr>
+          <w:ilvl w:val="0"/>
+          <w:numId w:val="8"/>
+        </w:numPr>
+        <w:rPr>
+          <w:rFonts w:ascii="Times New Roman" w:hAnsi="Times New Roman" w:cs="Times New Roman"/>
+          <w:sz w:val="26"/>
+          <w:szCs w:val="26"/>
+        </w:rPr>
+      </w:pPr>
+      <w:r>
+        <w:rPr>
+          <w:rFonts w:hint="default" w:ascii="Times New Roman" w:hAnsi="Times New Roman" w:cs="Times New Roman"/>
+          <w:b/>
+          <w:bCs/>
+          <w:i/>
+          <w:iCs/>
+          <w:color w:val="FF0000"/>
+          <w:sz w:val="26"/>
+          <w:szCs w:val="26"/>
+          <w:lang w:val="en-US"/>
+        </w:rPr>
+        <w:t>ads_panel_id</w:t>
+      </w:r>
+      <w:r>
+        <w:rPr>
+          <w:rFonts w:hint="default" w:ascii="Times New Roman" w:hAnsi="Times New Roman" w:cs="Times New Roman"/>
+          <w:sz w:val="26"/>
+          <w:szCs w:val="26"/>
+          <w:lang w:val="en-US"/>
+        </w:rPr>
+        <w:t>: liên đới đến bảng quảng cáo nào</w:t>
       </w:r>
     </w:p>
     <w:p>

</xml_diff>